<commit_message>
Windows OS Fix (compiler.py) added links & highlights (HVAC)
Windows OS Fix (compiler.py) added links & highlights (HVAC)
</commit_message>
<xml_diff>
--- a/HVAC/Programmable Thermostat/template.docx
+++ b/HVAC/Programmable Thermostat/template.docx
@@ -126,10 +126,13 @@
         <w:t>${AREA}</w:t>
       </w:r>
       <w:r>
-        <w:t xml:space="preserve"> temperatures during the</w:t>
-      </w:r>
-      <w:r>
-        <w:t xml:space="preserve"> night and on weekends.</w:t>
+        <w:t xml:space="preserve"> temperatures during </w:t>
+      </w:r>
+      <w:r>
+        <w:t>off-hours</w:t>
+      </w:r>
+      <w:r>
+        <w:t>.</w:t>
       </w:r>
     </w:p>
     <w:p>
@@ -417,16 +420,34 @@
         <w:t>${AREA}</w:t>
       </w:r>
       <w:r>
-        <w:t xml:space="preserve"> 24 hours per day </w:t>
-      </w:r>
-      <w:r>
+        <w:t xml:space="preserve"> </w:t>
+      </w:r>
+      <w:r>
+        <w:rPr>
+          <w:highlight w:val="yellow"/>
+        </w:rPr>
+        <w:t xml:space="preserve">24 hours per day </w:t>
+      </w:r>
+      <w:r>
+        <w:rPr>
+          <w:highlight w:val="yellow"/>
+        </w:rPr>
         <w:t>throughout the year.</w:t>
       </w:r>
       <w:r>
+        <w:rPr>
+          <w:highlight w:val="yellow"/>
+        </w:rPr>
         <w:t xml:space="preserve"> </w:t>
       </w:r>
       <w:r>
-        <w:t xml:space="preserve">The office and administrative areas </w:t>
+        <w:rPr>
+          <w:highlight w:val="yellow"/>
+        </w:rPr>
+        <w:t>The office and administrative areas</w:t>
+      </w:r>
+      <w:r>
+        <w:t xml:space="preserve"> </w:t>
       </w:r>
       <w:r>
         <w:t xml:space="preserve">only </w:t>
@@ -549,10 +570,22 @@
         <w:t>thermostats</w:t>
       </w:r>
       <w:r>
-        <w:t xml:space="preserve"> in the office and administrative </w:t>
-      </w:r>
-      <w:r>
-        <w:t>areas be</w:t>
+        <w:t xml:space="preserve"> in the </w:t>
+      </w:r>
+      <w:r>
+        <w:rPr>
+          <w:highlight w:val="yellow"/>
+        </w:rPr>
+        <w:t xml:space="preserve">office and administrative </w:t>
+      </w:r>
+      <w:r>
+        <w:rPr>
+          <w:highlight w:val="yellow"/>
+        </w:rPr>
+        <w:t>areas</w:t>
+      </w:r>
+      <w:r>
+        <w:t xml:space="preserve"> be</w:t>
       </w:r>
       <w:r>
         <w:t xml:space="preserve"> programmed to</w:t>
@@ -582,7 +615,10 @@
         <w:t xml:space="preserve">. </w:t>
       </w:r>
       <w:r>
-        <w:t>Timer based thermostats</w:t>
+        <w:t>Smart</w:t>
+      </w:r>
+      <w:r>
+        <w:t xml:space="preserve"> thermostats</w:t>
       </w:r>
       <w:r>
         <w:t xml:space="preserve"> could turn down the </w:t>
@@ -691,26 +727,26 @@
         <w:rPr>
           <w:bCs/>
         </w:rPr>
-        <w:t xml:space="preserve"> in this instance is defined as one degree of temperature difference held </w:t>
+        <w:t xml:space="preserve"> in this instance is defined as one degree of temperature difference held between indoors and outdoors for the duration of one </w:t>
+      </w:r>
+      <w:r>
+        <w:rPr>
+          <w:bCs/>
+        </w:rPr>
+        <w:t>hour</w:t>
+      </w:r>
+      <w:r>
+        <w:rPr>
+          <w:bCs/>
+        </w:rPr>
+        <w:t xml:space="preserve">.  Estimates for energy conservation </w:t>
       </w:r>
       <w:r>
         <w:rPr>
           <w:bCs/>
         </w:rPr>
         <w:lastRenderedPageBreak/>
-        <w:t xml:space="preserve">between indoors and outdoors for the duration of one </w:t>
-      </w:r>
-      <w:r>
-        <w:rPr>
-          <w:bCs/>
-        </w:rPr>
-        <w:t>hour</w:t>
-      </w:r>
-      <w:r>
-        <w:rPr>
-          <w:bCs/>
-        </w:rPr>
-        <w:t xml:space="preserve">.  Estimates for energy conservation are based upon the number of </w:t>
+        <w:t xml:space="preserve">are based upon the number of </w:t>
       </w:r>
       <w:r>
         <w:rPr>
@@ -1007,13 +1043,27 @@
         <w:rPr>
           <w:bCs/>
         </w:rPr>
-        <w:t>/h</w:t>
-      </w:r>
-      <w:r>
-        <w:rPr>
-          <w:bCs/>
-        </w:rPr>
-        <w:t>r/ton</w:t>
+        <w:t>/</w:t>
+      </w:r>
+      <w:proofErr w:type="spellStart"/>
+      <w:r>
+        <w:rPr>
+          <w:bCs/>
+        </w:rPr>
+        <w:t>h</w:t>
+      </w:r>
+      <w:r>
+        <w:rPr>
+          <w:bCs/>
+        </w:rPr>
+        <w:t>r</w:t>
+      </w:r>
+      <w:proofErr w:type="spellEnd"/>
+      <w:r>
+        <w:rPr>
+          <w:bCs/>
+        </w:rPr>
+        <w:t>/ton</w:t>
       </w:r>
     </w:p>
     <w:p>
@@ -1113,7 +1163,21 @@
         <w:rPr>
           <w:bCs/>
         </w:rPr>
-        <w:t>/hr/W</w:t>
+        <w:t>/</w:t>
+      </w:r>
+      <w:proofErr w:type="spellStart"/>
+      <w:r>
+        <w:rPr>
+          <w:bCs/>
+        </w:rPr>
+        <w:t>hr</w:t>
+      </w:r>
+      <w:proofErr w:type="spellEnd"/>
+      <w:r>
+        <w:rPr>
+          <w:bCs/>
+        </w:rPr>
+        <w:t>/W</w:t>
       </w:r>
     </w:p>
     <w:p>
@@ -1210,7 +1274,21 @@
         <w:rPr>
           <w:bCs/>
         </w:rPr>
-        <w:t>/hr/ton</w:t>
+        <w:t>/</w:t>
+      </w:r>
+      <w:proofErr w:type="spellStart"/>
+      <w:r>
+        <w:rPr>
+          <w:bCs/>
+        </w:rPr>
+        <w:t>hr</w:t>
+      </w:r>
+      <w:proofErr w:type="spellEnd"/>
+      <w:r>
+        <w:rPr>
+          <w:bCs/>
+        </w:rPr>
+        <w:t>/ton</w:t>
       </w:r>
       <w:r>
         <w:rPr>
@@ -1258,7 +1336,21 @@
         <w:rPr>
           <w:bCs/>
         </w:rPr>
-        <w:t>/hr/W ×</w:t>
+        <w:t>/</w:t>
+      </w:r>
+      <w:proofErr w:type="spellStart"/>
+      <w:r>
+        <w:rPr>
+          <w:bCs/>
+        </w:rPr>
+        <w:t>hr</w:t>
+      </w:r>
+      <w:proofErr w:type="spellEnd"/>
+      <w:r>
+        <w:rPr>
+          <w:bCs/>
+        </w:rPr>
+        <w:t>/W ×</w:t>
       </w:r>
       <w:r>
         <w:rPr>
@@ -1544,7 +1636,21 @@
         <w:rPr>
           <w:color w:val="000000"/>
         </w:rPr>
-        <w:t>} hrs/year (${</w:t>
+        <w:t xml:space="preserve">} </w:t>
+      </w:r>
+      <w:proofErr w:type="spellStart"/>
+      <w:r>
+        <w:rPr>
+          <w:color w:val="000000"/>
+        </w:rPr>
+        <w:t>hrs</w:t>
+      </w:r>
+      <w:proofErr w:type="spellEnd"/>
+      <w:r>
+        <w:rPr>
+          <w:color w:val="000000"/>
+        </w:rPr>
+        <w:t>/year (${</w:t>
       </w:r>
       <w:r>
         <w:rPr>
@@ -1611,9 +1717,19 @@
         </w:rPr>
         <w:sym w:font="Symbol" w:char="F0D7"/>
       </w:r>
-      <w:r>
-        <w:t>hr/yr</w:t>
-      </w:r>
+      <w:proofErr w:type="spellStart"/>
+      <w:r>
+        <w:t>hr</w:t>
+      </w:r>
+      <w:proofErr w:type="spellEnd"/>
+      <w:r>
+        <w:t>/</w:t>
+      </w:r>
+      <w:proofErr w:type="spellStart"/>
+      <w:r>
+        <w:t>yr</w:t>
+      </w:r>
+      <w:proofErr w:type="spellEnd"/>
     </w:p>
     <w:p>
       <w:pPr>
@@ -1648,9 +1764,19 @@
         </w:rPr>
         <w:sym w:font="Symbol" w:char="F0D7"/>
       </w:r>
-      <w:r>
-        <w:t>hr/yr</w:t>
-      </w:r>
+      <w:proofErr w:type="spellStart"/>
+      <w:r>
+        <w:t>hr</w:t>
+      </w:r>
+      <w:proofErr w:type="spellEnd"/>
+      <w:r>
+        <w:t>/</w:t>
+      </w:r>
+      <w:proofErr w:type="spellStart"/>
+      <w:r>
+        <w:t>yr</w:t>
+      </w:r>
+      <w:proofErr w:type="spellEnd"/>
     </w:p>
     <w:p>
       <w:pPr>
@@ -1685,7 +1811,14 @@
         <w:rPr>
           <w:color w:val="000000"/>
         </w:rPr>
-        <w:t>} hr</w:t>
+        <w:t xml:space="preserve">} </w:t>
+      </w:r>
+      <w:proofErr w:type="spellStart"/>
+      <w:r>
+        <w:rPr>
+          <w:color w:val="000000"/>
+        </w:rPr>
+        <w:t>hr</w:t>
       </w:r>
       <w:r>
         <w:rPr>
@@ -1693,6 +1826,7 @@
         </w:rPr>
         <w:t>s</w:t>
       </w:r>
+      <w:proofErr w:type="spellEnd"/>
       <w:r>
         <w:rPr>
           <w:color w:val="000000"/>
@@ -1779,7 +1913,6 @@
         <w:rPr>
           <w:spacing w:val="-3"/>
         </w:rPr>
-        <w:lastRenderedPageBreak/>
         <w:tab/>
       </w:r>
       <w:r>
@@ -1816,6 +1949,7 @@
         <w:spacing w:before="120" w:line="360" w:lineRule="auto"/>
       </w:pPr>
       <w:r>
+        <w:lastRenderedPageBreak/>
         <w:t>&lt;HEAT&gt;</w:t>
       </w:r>
       <w:r>
@@ -1902,6 +2036,7 @@
       <w:r>
         <w:t>${HST}</w:t>
       </w:r>
+      <w:proofErr w:type="spellStart"/>
       <w:r>
         <w:rPr>
           <w:vertAlign w:val="superscript"/>
@@ -1912,7 +2047,14 @@
         <w:rPr>
           <w:szCs w:val="22"/>
         </w:rPr>
-        <w:t xml:space="preserve">F </w:t>
+        <w:t>F</w:t>
+      </w:r>
+      <w:proofErr w:type="spellEnd"/>
+      <w:r>
+        <w:rPr>
+          <w:szCs w:val="22"/>
+        </w:rPr>
+        <w:t xml:space="preserve"> </w:t>
       </w:r>
       <w:r>
         <w:t>to</w:t>
@@ -1926,6 +2068,7 @@
       <w:r>
         <w:t>${MHST}</w:t>
       </w:r>
+      <w:proofErr w:type="spellStart"/>
       <w:r>
         <w:rPr>
           <w:vertAlign w:val="superscript"/>
@@ -1936,7 +2079,14 @@
         <w:rPr>
           <w:szCs w:val="22"/>
         </w:rPr>
-        <w:t xml:space="preserve">F during non-working hours, the resulting </w:t>
+        <w:t>F</w:t>
+      </w:r>
+      <w:proofErr w:type="spellEnd"/>
+      <w:r>
+        <w:rPr>
+          <w:szCs w:val="22"/>
+        </w:rPr>
+        <w:t xml:space="preserve"> during non-working hours, the resulting </w:t>
       </w:r>
       <w:r>
         <w:rPr>
@@ -2077,9 +2227,19 @@
         </w:rPr>
         <w:sym w:font="Symbol" w:char="F0D7"/>
       </w:r>
-      <w:r>
-        <w:t>hr/yr</w:t>
-      </w:r>
+      <w:proofErr w:type="spellStart"/>
+      <w:r>
+        <w:t>hr</w:t>
+      </w:r>
+      <w:proofErr w:type="spellEnd"/>
+      <w:r>
+        <w:t>/</w:t>
+      </w:r>
+      <w:proofErr w:type="spellStart"/>
+      <w:r>
+        <w:t>yr</w:t>
+      </w:r>
+      <w:proofErr w:type="spellEnd"/>
     </w:p>
     <w:p>
       <w:pPr>
@@ -2113,9 +2273,19 @@
         </w:rPr>
         <w:sym w:font="Symbol" w:char="F0D7"/>
       </w:r>
-      <w:r>
-        <w:t>hr/yr</w:t>
-      </w:r>
+      <w:proofErr w:type="spellStart"/>
+      <w:r>
+        <w:t>hr</w:t>
+      </w:r>
+      <w:proofErr w:type="spellEnd"/>
+      <w:r>
+        <w:t>/</w:t>
+      </w:r>
+      <w:proofErr w:type="spellStart"/>
+      <w:r>
+        <w:t>yr</w:t>
+      </w:r>
+      <w:proofErr w:type="spellEnd"/>
     </w:p>
     <w:p>
       <w:pPr>
@@ -2193,8 +2363,16 @@
         <w:rPr>
           <w:szCs w:val="22"/>
         </w:rPr>
-        <w:t>MMBtu/yr</w:t>
-      </w:r>
+        <w:t>MMBtu/</w:t>
+      </w:r>
+      <w:proofErr w:type="spellStart"/>
+      <w:r>
+        <w:rPr>
+          <w:szCs w:val="22"/>
+        </w:rPr>
+        <w:t>yr</w:t>
+      </w:r>
+      <w:proofErr w:type="spellEnd"/>
     </w:p>
     <w:p>
       <w:pPr>
@@ -2233,8 +2411,16 @@
         <w:rPr>
           <w:szCs w:val="22"/>
         </w:rPr>
-        <w:t>${NGU} MMBtu/yr</w:t>
-      </w:r>
+        <w:t>${NGU} MMBtu/</w:t>
+      </w:r>
+      <w:proofErr w:type="spellStart"/>
+      <w:r>
+        <w:rPr>
+          <w:szCs w:val="22"/>
+        </w:rPr>
+        <w:t>yr</w:t>
+      </w:r>
+      <w:proofErr w:type="spellEnd"/>
       <w:r>
         <w:rPr>
           <w:szCs w:val="22"/>
@@ -2250,8 +2436,21 @@
         </w:rPr>
         <w:sym w:font="Symbol" w:char="F0D7"/>
       </w:r>
-      <w:r>
-        <w:t>hr/yr / ${HDH} deg</w:t>
+      <w:proofErr w:type="spellStart"/>
+      <w:r>
+        <w:t>hr</w:t>
+      </w:r>
+      <w:proofErr w:type="spellEnd"/>
+      <w:r>
+        <w:t>/</w:t>
+      </w:r>
+      <w:proofErr w:type="spellStart"/>
+      <w:r>
+        <w:t>yr</w:t>
+      </w:r>
+      <w:proofErr w:type="spellEnd"/>
+      <w:r>
+        <w:t xml:space="preserve"> / ${HDH} deg</w:t>
       </w:r>
       <w:r>
         <w:rPr>
@@ -2259,8 +2458,21 @@
         </w:rPr>
         <w:sym w:font="Symbol" w:char="F0D7"/>
       </w:r>
-      <w:r>
-        <w:t>hr/yr)</w:t>
+      <w:proofErr w:type="spellStart"/>
+      <w:r>
+        <w:t>hr</w:t>
+      </w:r>
+      <w:proofErr w:type="spellEnd"/>
+      <w:r>
+        <w:t>/</w:t>
+      </w:r>
+      <w:proofErr w:type="spellStart"/>
+      <w:r>
+        <w:t>yr</w:t>
+      </w:r>
+      <w:proofErr w:type="spellEnd"/>
+      <w:r>
+        <w:t>)</w:t>
       </w:r>
     </w:p>
     <w:p>
@@ -2302,8 +2514,16 @@
         <w:rPr>
           <w:szCs w:val="22"/>
         </w:rPr>
-        <w:t>MMBtu/yr</w:t>
-      </w:r>
+        <w:t>MMBtu/</w:t>
+      </w:r>
+      <w:proofErr w:type="spellStart"/>
+      <w:r>
+        <w:rPr>
+          <w:szCs w:val="22"/>
+        </w:rPr>
+        <w:t>yr</w:t>
+      </w:r>
+      <w:proofErr w:type="spellEnd"/>
       <w:r>
         <w:rPr>
           <w:szCs w:val="22"/>
@@ -2572,8 +2792,16 @@
         <w:rPr>
           <w:szCs w:val="22"/>
         </w:rPr>
-        <w:t xml:space="preserve"> kWh/yr</w:t>
-      </w:r>
+        <w:t xml:space="preserve"> kWh/</w:t>
+      </w:r>
+      <w:proofErr w:type="spellStart"/>
+      <w:r>
+        <w:rPr>
+          <w:szCs w:val="22"/>
+        </w:rPr>
+        <w:t>yr</w:t>
+      </w:r>
+      <w:proofErr w:type="spellEnd"/>
       <w:r>
         <w:rPr>
           <w:szCs w:val="22"/>
@@ -2662,7 +2890,21 @@
         <w:rPr>
           <w:szCs w:val="22"/>
         </w:rPr>
-        <w:t xml:space="preserve"> MMBtu/yr </w:t>
+        <w:t xml:space="preserve"> MMBtu/</w:t>
+      </w:r>
+      <w:proofErr w:type="spellStart"/>
+      <w:r>
+        <w:rPr>
+          <w:szCs w:val="22"/>
+        </w:rPr>
+        <w:t>yr</w:t>
+      </w:r>
+      <w:proofErr w:type="spellEnd"/>
+      <w:r>
+        <w:rPr>
+          <w:szCs w:val="22"/>
+        </w:rPr>
+        <w:t xml:space="preserve"> </w:t>
       </w:r>
       <w:r>
         <w:rPr>
@@ -2731,8 +2973,16 @@
         <w:rPr>
           <w:szCs w:val="22"/>
         </w:rPr>
-        <w:t>/yr</w:t>
-      </w:r>
+        <w:t>/</w:t>
+      </w:r>
+      <w:proofErr w:type="spellStart"/>
+      <w:r>
+        <w:rPr>
+          <w:szCs w:val="22"/>
+        </w:rPr>
+        <w:t>yr</w:t>
+      </w:r>
+      <w:proofErr w:type="spellEnd"/>
       <w:r>
         <w:rPr>
           <w:szCs w:val="22"/>
@@ -2797,8 +3047,16 @@
         <w:rPr>
           <w:szCs w:val="22"/>
         </w:rPr>
-        <w:t>/yr</w:t>
-      </w:r>
+        <w:t>/</w:t>
+      </w:r>
+      <w:proofErr w:type="spellStart"/>
+      <w:r>
+        <w:rPr>
+          <w:szCs w:val="22"/>
+        </w:rPr>
+        <w:t>yr</w:t>
+      </w:r>
+      <w:proofErr w:type="spellEnd"/>
       <w:r>
         <w:rPr>
           <w:szCs w:val="22"/>
@@ -2860,8 +3118,16 @@
         <w:rPr>
           <w:szCs w:val="22"/>
         </w:rPr>
-        <w:t>/yr</w:t>
-      </w:r>
+        <w:t>/</w:t>
+      </w:r>
+      <w:proofErr w:type="spellStart"/>
+      <w:r>
+        <w:rPr>
+          <w:szCs w:val="22"/>
+        </w:rPr>
+        <w:t>yr</w:t>
+      </w:r>
+      <w:proofErr w:type="spellEnd"/>
       <w:r>
         <w:rPr>
           <w:szCs w:val="22"/>
@@ -3292,6 +3558,11 @@
         </w:numPr>
         <w:spacing w:line="360" w:lineRule="auto"/>
         <w:jc w:val="both"/>
+        <w:rPr>
+          <w:rStyle w:val="Hyperlink"/>
+          <w:color w:val="auto"/>
+          <w:u w:val="none"/>
+        </w:rPr>
       </w:pPr>
       <w:hyperlink r:id="rId8" w:history="1">
         <w:r>
@@ -3302,8 +3573,72 @@
         </w:r>
       </w:hyperlink>
     </w:p>
+    <w:p>
+      <w:pPr>
+        <w:pStyle w:val="BodyTextIndent"/>
+        <w:numPr>
+          <w:ilvl w:val="0"/>
+          <w:numId w:val="1"/>
+        </w:numPr>
+        <w:spacing w:line="360" w:lineRule="auto"/>
+        <w:jc w:val="both"/>
+      </w:pPr>
+      <w:hyperlink r:id="rId9" w:history="1">
+        <w:r>
+          <w:rPr>
+            <w:rStyle w:val="Hyperlink"/>
+          </w:rPr>
+          <w:t>https://www.amazon.com/dp/B09XXS48P8/?tag=thewire06-20&amp;linkCode=xm2&amp;ascsubtag=AwEAAAAAAAAAAlU6</w:t>
+        </w:r>
+      </w:hyperlink>
+    </w:p>
+    <w:p>
+      <w:pPr>
+        <w:pStyle w:val="BodyTextIndent"/>
+        <w:numPr>
+          <w:ilvl w:val="0"/>
+          <w:numId w:val="1"/>
+        </w:numPr>
+        <w:spacing w:line="360" w:lineRule="auto"/>
+        <w:jc w:val="both"/>
+      </w:pPr>
+      <w:hyperlink r:id="rId10" w:history="1">
+        <w:r>
+          <w:rPr>
+            <w:rStyle w:val="Hyperlink"/>
+          </w:rPr>
+          <w:t>https://www.lowes.com/pd/Google-Nest-Learning-3rd-Gen-Stainless-Steel-Smart-Thermostat-with-Wi-Fi-Compatibility/1001080012?irgwc=1&amp;cm_mmc=aff-_-c-_-prd-_-mdv-_-gdy-_-all-_-0-_-197432-_-0</w:t>
+        </w:r>
+      </w:hyperlink>
+    </w:p>
+    <w:p>
+      <w:pPr>
+        <w:pStyle w:val="BodyTextIndent"/>
+        <w:numPr>
+          <w:ilvl w:val="0"/>
+          <w:numId w:val="1"/>
+        </w:numPr>
+        <w:spacing w:line="360" w:lineRule="auto"/>
+        <w:jc w:val="both"/>
+      </w:pPr>
+      <w:hyperlink r:id="rId11" w:history="1">
+        <w:r>
+          <w:rPr>
+            <w:rStyle w:val="Hyperlink"/>
+          </w:rPr>
+          <w:t>https://www.bestbuy.com/site/mysa-smart-programmable-wi-fi-thermostat-white/6520815.p?acampID=0&amp;ar=1831734221144674033&amp;cmp=RMX&amp;irgwc=1&amp;loc=Howl+Technologies%2C+Inc.&amp;mpid=376373&amp;nrtv_cid=1336551658d030c68d8ca590d264e1427c06d10f258b8893983a6c4ddc172487&amp;ref=198&amp;skuId=6520815&amp;utm_source=narrativ</w:t>
+        </w:r>
+      </w:hyperlink>
+    </w:p>
+    <w:p>
+      <w:pPr>
+        <w:pStyle w:val="BodyTextIndent"/>
+        <w:spacing w:line="360" w:lineRule="auto"/>
+        <w:jc w:val="both"/>
+      </w:pPr>
+    </w:p>
     <w:sectPr>
-      <w:footerReference w:type="default" r:id="rId9"/>
+      <w:footerReference w:type="default" r:id="rId12"/>
       <w:pgSz w:w="12240" w:h="15840"/>
       <w:pgMar w:top="1440" w:right="1584" w:bottom="1440" w:left="1584" w:header="720" w:footer="720" w:gutter="0"/>
       <w:cols w:space="720"/>

</xml_diff>